<commit_message>
Center of mass completed!
</commit_message>
<xml_diff>
--- a/Post analysis/Doc work/Centre of mass.docx
+++ b/Post analysis/Doc work/Centre of mass.docx
@@ -1389,15 +1389,232 @@
           <w:lang w:val="en-US"/>
         </w:rPr>
       </w:pPr>
+      <w:r>
+        <w:rPr>
+          <w:rFonts w:eastAsiaTheme="minorEastAsia"/>
+          <w:lang w:val="en-US"/>
+        </w:rPr>
+        <w:t xml:space="preserve">By implementing this formula to the real altitude data for each cycle during the ascending phase, the following graph is generated. This graph demonstrates the point of measurement that is equivalent to the center of mass of the sample gathered during one cycle. Every gas measurement that will be presented will refer to the altitude of the center of mass of the corresponding cycle. The negative and positive error bars show the starting and the ending point of each pressurization stage, correspondingly. </w:t>
+      </w:r>
+    </w:p>
+    <w:p>
+      <w:pPr>
+        <w:keepNext/>
+        <w:jc w:val="center"/>
+      </w:pPr>
+      <w:r>
+        <w:rPr>
+          <w:noProof/>
+          <w:lang w:eastAsia="el-GR"/>
+        </w:rPr>
+        <w:lastRenderedPageBreak/>
+        <w:drawing>
+          <wp:inline distT="0" distB="0" distL="0" distR="0">
+            <wp:extent cx="4513375" cy="3600000"/>
+            <wp:effectExtent l="19050" t="0" r="1475" b="0"/>
+            <wp:docPr id="1" name="Εικόνα 1" descr="C:\Users\You\AppData\Local\Microsoft\Windows\INetCache\Content.Word\COMplot.png"/>
+            <wp:cNvGraphicFramePr>
+              <a:graphicFrameLocks xmlns:a="http://schemas.openxmlformats.org/drawingml/2006/main" noChangeAspect="1"/>
+            </wp:cNvGraphicFramePr>
+            <a:graphic xmlns:a="http://schemas.openxmlformats.org/drawingml/2006/main">
+              <a:graphicData uri="http://schemas.openxmlformats.org/drawingml/2006/picture">
+                <pic:pic xmlns:pic="http://schemas.openxmlformats.org/drawingml/2006/picture">
+                  <pic:nvPicPr>
+                    <pic:cNvPr id="0" name="Picture 1" descr="C:\Users\You\AppData\Local\Microsoft\Windows\INetCache\Content.Word\COMplot.png"/>
+                    <pic:cNvPicPr>
+                      <a:picLocks noChangeAspect="1" noChangeArrowheads="1"/>
+                    </pic:cNvPicPr>
+                  </pic:nvPicPr>
+                  <pic:blipFill>
+                    <a:blip r:embed="rId4" cstate="print"/>
+                    <a:srcRect/>
+                    <a:stretch>
+                      <a:fillRect/>
+                    </a:stretch>
+                  </pic:blipFill>
+                  <pic:spPr bwMode="auto">
+                    <a:xfrm>
+                      <a:off x="0" y="0"/>
+                      <a:ext cx="4513375" cy="3600000"/>
+                    </a:xfrm>
+                    <a:prstGeom prst="rect">
+                      <a:avLst/>
+                    </a:prstGeom>
+                    <a:noFill/>
+                    <a:ln w="9525">
+                      <a:noFill/>
+                      <a:miter lim="800000"/>
+                      <a:headEnd/>
+                      <a:tailEnd/>
+                    </a:ln>
+                  </pic:spPr>
+                </pic:pic>
+              </a:graphicData>
+            </a:graphic>
+          </wp:inline>
+        </w:drawing>
+      </w:r>
+    </w:p>
+    <w:p>
+      <w:pPr>
+        <w:pStyle w:val="a6"/>
+        <w:jc w:val="center"/>
+        <w:rPr>
+          <w:b w:val="0"/>
+          <w:lang w:val="en-US"/>
+        </w:rPr>
+      </w:pPr>
+      <w:r>
+        <w:rPr>
+          <w:lang w:val="en-US"/>
+        </w:rPr>
+        <w:t xml:space="preserve">Graph </w:t>
+      </w:r>
+      <w:r>
+        <w:fldChar w:fldCharType="begin"/>
+      </w:r>
+      <w:r>
+        <w:rPr>
+          <w:lang w:val="en-US"/>
+        </w:rPr>
+        <w:instrText xml:space="preserve"> SEQ Graph \* ARABIC </w:instrText>
+      </w:r>
+      <w:r>
+        <w:fldChar w:fldCharType="separate"/>
+      </w:r>
+      <w:r>
+        <w:rPr>
+          <w:noProof/>
+          <w:lang w:val="en-US"/>
+        </w:rPr>
+        <w:t>1</w:t>
+      </w:r>
+      <w:r>
+        <w:fldChar w:fldCharType="end"/>
+      </w:r>
+      <w:r>
+        <w:rPr>
+          <w:lang w:val="en-US"/>
+        </w:rPr>
+        <w:t xml:space="preserve">: </w:t>
+      </w:r>
+      <w:r>
+        <w:rPr>
+          <w:b w:val="0"/>
+          <w:lang w:val="en-US"/>
+        </w:rPr>
+        <w:t>Altitude measurements of each cycle</w:t>
+      </w:r>
     </w:p>
     <w:p>
       <w:pPr>
         <w:jc w:val="both"/>
         <w:rPr>
-          <w:rFonts w:eastAsiaTheme="minorEastAsia"/>
           <w:lang w:val="en-US"/>
         </w:rPr>
       </w:pPr>
+      <w:r>
+        <w:rPr>
+          <w:lang w:val="en-US"/>
+        </w:rPr>
+        <w:t>In order to clarify the use of the center of mass formula, the following graph is presented, which is generated by the altitude residuals to focus on the error bars’ scale.</w:t>
+      </w:r>
+    </w:p>
+    <w:p>
+      <w:pPr>
+        <w:keepNext/>
+        <w:jc w:val="center"/>
+      </w:pPr>
+      <w:r>
+        <w:rPr>
+          <w:noProof/>
+          <w:lang w:eastAsia="el-GR"/>
+        </w:rPr>
+        <w:drawing>
+          <wp:inline distT="0" distB="0" distL="0" distR="0">
+            <wp:extent cx="4255369" cy="3600000"/>
+            <wp:effectExtent l="19050" t="0" r="0" b="0"/>
+            <wp:docPr id="4" name="Εικόνα 4" descr="C:\Users\You\AppData\Local\Microsoft\Windows\INetCache\Content.Word\ResidualsCOM.PNG"/>
+            <wp:cNvGraphicFramePr>
+              <a:graphicFrameLocks xmlns:a="http://schemas.openxmlformats.org/drawingml/2006/main" noChangeAspect="1"/>
+            </wp:cNvGraphicFramePr>
+            <a:graphic xmlns:a="http://schemas.openxmlformats.org/drawingml/2006/main">
+              <a:graphicData uri="http://schemas.openxmlformats.org/drawingml/2006/picture">
+                <pic:pic xmlns:pic="http://schemas.openxmlformats.org/drawingml/2006/picture">
+                  <pic:nvPicPr>
+                    <pic:cNvPr id="0" name="Picture 4" descr="C:\Users\You\AppData\Local\Microsoft\Windows\INetCache\Content.Word\ResidualsCOM.PNG"/>
+                    <pic:cNvPicPr>
+                      <a:picLocks noChangeAspect="1" noChangeArrowheads="1"/>
+                    </pic:cNvPicPr>
+                  </pic:nvPicPr>
+                  <pic:blipFill>
+                    <a:blip r:embed="rId5" cstate="print"/>
+                    <a:srcRect/>
+                    <a:stretch>
+                      <a:fillRect/>
+                    </a:stretch>
+                  </pic:blipFill>
+                  <pic:spPr bwMode="auto">
+                    <a:xfrm>
+                      <a:off x="0" y="0"/>
+                      <a:ext cx="4255369" cy="3600000"/>
+                    </a:xfrm>
+                    <a:prstGeom prst="rect">
+                      <a:avLst/>
+                    </a:prstGeom>
+                    <a:noFill/>
+                    <a:ln w="9525">
+                      <a:noFill/>
+                      <a:miter lim="800000"/>
+                      <a:headEnd/>
+                      <a:tailEnd/>
+                    </a:ln>
+                  </pic:spPr>
+                </pic:pic>
+              </a:graphicData>
+            </a:graphic>
+          </wp:inline>
+        </w:drawing>
+      </w:r>
+    </w:p>
+    <w:p>
+      <w:pPr>
+        <w:pStyle w:val="a6"/>
+        <w:jc w:val="center"/>
+        <w:rPr>
+          <w:b w:val="0"/>
+          <w:lang w:val="en-US"/>
+        </w:rPr>
+      </w:pPr>
+      <w:proofErr w:type="spellStart"/>
+      <w:r>
+        <w:t>Graph</w:t>
+      </w:r>
+      <w:proofErr w:type="spellEnd"/>
+      <w:r>
+        <w:t xml:space="preserve"> </w:t>
+      </w:r>
+      <w:fldSimple w:instr=" SEQ Graph \* ARABIC ">
+        <w:r>
+          <w:rPr>
+            <w:noProof/>
+          </w:rPr>
+          <w:t>2</w:t>
+        </w:r>
+      </w:fldSimple>
+      <w:r>
+        <w:rPr>
+          <w:lang w:val="en-US"/>
+        </w:rPr>
+        <w:t>:</w:t>
+      </w:r>
+      <w:r>
+        <w:rPr>
+          <w:b w:val="0"/>
+          <w:lang w:val="en-US"/>
+        </w:rPr>
+        <w:t xml:space="preserve"> Error bars scale</w:t>
+      </w:r>
     </w:p>
     <w:p>
       <w:pPr>
@@ -1406,6 +1623,19 @@
           <w:lang w:val="en-US"/>
         </w:rPr>
       </w:pPr>
+      <w:r>
+        <w:rPr>
+          <w:lang w:val="en-US"/>
+        </w:rPr>
+        <w:lastRenderedPageBreak/>
+        <w:t>From this graph it is being clear that estimating the center of mass is important, since there ar</w:t>
+      </w:r>
+      <w:r>
+        <w:rPr>
+          <w:lang w:val="en-US"/>
+        </w:rPr>
+        <w:t>e cycles that lasted about three minutes, during which time the experiment’s altitude has changed significantly. The error margins range from some meters to almost 700 m. If symmetric error bars had been assumed, it would mean that the pump’s flow-rate was constant, which is completely wrong. The center of mass is shifted to lower values than the mean altitude of each pressurization stage, which is consistent with the observational data.</w:t>
+      </w:r>
     </w:p>
     <w:sectPr>
       <w:pgSz w:w="11906" w:h="16838"/>
@@ -1683,6 +1913,25 @@
       <w:rFonts w:ascii="Tahoma" w:hAnsi="Tahoma" w:cs="Tahoma"/>
       <w:sz w:val="16"/>
       <w:szCs w:val="16"/>
+    </w:rPr>
+  </w:style>
+  <w:style w:type="paragraph" w:styleId="a6">
+    <w:name w:val="caption"/>
+    <w:basedOn w:val="a"/>
+    <w:next w:val="a"/>
+    <w:uiPriority w:val="35"/>
+    <w:unhideWhenUsed/>
+    <w:qFormat/>
+    <w:rsid w:val="00C01492"/>
+    <w:pPr>
+      <w:spacing w:line="240" w:lineRule="auto"/>
+    </w:pPr>
+    <w:rPr>
+      <w:b/>
+      <w:bCs/>
+      <w:color w:val="4F81BD" w:themeColor="accent1"/>
+      <w:sz w:val="18"/>
+      <w:szCs w:val="18"/>
     </w:rPr>
   </w:style>
 </w:styles>

</xml_diff>

<commit_message>
Final data analysis and results
Combining the analysis work
</commit_message>
<xml_diff>
--- a/Post analysis/Doc work/Centre of mass.docx
+++ b/Post analysis/Doc work/Centre of mass.docx
@@ -27,7 +27,19 @@
         <w:rPr>
           <w:lang w:val="en-US"/>
         </w:rPr>
-        <w:t>In the chapter 7.1.1 “Calculating the centre of mass” the altitude in which single gas measurements of a cycle can be placed. This is called centre of mass</w:t>
+        <w:t>In the chapter 7.1.1 “Calculating the centre of mass” the altitude in which single gas measurements of a cycle can be placed</w:t>
+      </w:r>
+      <w:r>
+        <w:rPr>
+          <w:lang w:val="en-US"/>
+        </w:rPr>
+        <w:t xml:space="preserve"> is calculated</w:t>
+      </w:r>
+      <w:r>
+        <w:rPr>
+          <w:lang w:val="en-US"/>
+        </w:rPr>
+        <w:t>. This is called centre of mass</w:t>
       </w:r>
       <w:r>
         <w:rPr>
@@ -1586,22 +1598,34 @@
           <w:lang w:val="en-US"/>
         </w:rPr>
       </w:pPr>
-      <w:proofErr w:type="spellStart"/>
-      <w:r>
-        <w:t>Graph</w:t>
-      </w:r>
-      <w:proofErr w:type="spellEnd"/>
-      <w:r>
-        <w:t xml:space="preserve"> </w:t>
-      </w:r>
-      <w:fldSimple w:instr=" SEQ Graph \* ARABIC ">
-        <w:r>
-          <w:rPr>
-            <w:noProof/>
-          </w:rPr>
-          <w:t>2</w:t>
-        </w:r>
-      </w:fldSimple>
+      <w:r>
+        <w:rPr>
+          <w:lang w:val="en-US"/>
+        </w:rPr>
+        <w:t xml:space="preserve">Graph </w:t>
+      </w:r>
+      <w:r>
+        <w:fldChar w:fldCharType="begin"/>
+      </w:r>
+      <w:r>
+        <w:rPr>
+          <w:lang w:val="en-US"/>
+        </w:rPr>
+        <w:instrText xml:space="preserve"> SEQ Graph \* ARABIC </w:instrText>
+      </w:r>
+      <w:r>
+        <w:fldChar w:fldCharType="separate"/>
+      </w:r>
+      <w:r>
+        <w:rPr>
+          <w:noProof/>
+          <w:lang w:val="en-US"/>
+        </w:rPr>
+        <w:t>2</w:t>
+      </w:r>
+      <w:r>
+        <w:fldChar w:fldCharType="end"/>
+      </w:r>
       <w:r>
         <w:rPr>
           <w:lang w:val="en-US"/>

</xml_diff>